<commit_message>
updated numerical computation notes
</commit_message>
<xml_diff>
--- a/algorithms_numerical_computation.docx
+++ b/algorithms_numerical_computation.docx
@@ -458,6 +458,64 @@
           <w:szCs w:val="24"/>
         </w:rPr>
         <w:t>Simpson’s Rule</w:t>
+      </w:r>
+    </w:p>
+    <w:p>
+      <w:pPr>
+        <w:rPr>
+          <w:rFonts w:ascii="Times New Roman" w:hAnsi="Times New Roman" w:cs="Times New Roman"/>
+          <w:sz w:val="24"/>
+          <w:szCs w:val="24"/>
+        </w:rPr>
+      </w:pPr>
+    </w:p>
+    <w:p>
+      <w:pPr>
+        <w:rPr>
+          <w:rFonts w:ascii="Times New Roman" w:hAnsi="Times New Roman" w:cs="Times New Roman"/>
+          <w:sz w:val="24"/>
+          <w:szCs w:val="24"/>
+        </w:rPr>
+      </w:pPr>
+      <w:r>
+        <w:rPr>
+          <w:rFonts w:ascii="Times New Roman" w:hAnsi="Times New Roman" w:cs="Times New Roman"/>
+          <w:b/>
+          <w:sz w:val="24"/>
+          <w:szCs w:val="24"/>
+        </w:rPr>
+        <w:t>Transforms</w:t>
+      </w:r>
+    </w:p>
+    <w:p>
+      <w:pPr>
+        <w:pStyle w:val="ListParagraph"/>
+        <w:numPr>
+          <w:ilvl w:val="0"/>
+          <w:numId w:val="7"/>
+        </w:numPr>
+        <w:rPr>
+          <w:rFonts w:ascii="Times New Roman" w:hAnsi="Times New Roman" w:cs="Times New Roman"/>
+          <w:sz w:val="24"/>
+          <w:szCs w:val="24"/>
+        </w:rPr>
+      </w:pPr>
+      <w:r>
+        <w:rPr>
+          <w:rFonts w:ascii="Times New Roman" w:hAnsi="Times New Roman" w:cs="Times New Roman"/>
+          <w:sz w:val="24"/>
+          <w:szCs w:val="24"/>
+        </w:rPr>
+        <w:t xml:space="preserve">a function that results when a given function is multiplied by a kernel function </w:t>
+      </w:r>
+      <w:r>
+        <w:rPr>
+          <w:rFonts w:ascii="Times New Roman" w:hAnsi="Times New Roman" w:cs="Times New Roman"/>
+          <w:sz w:val="24"/>
+          <w:szCs w:val="24"/>
+        </w:rPr>
+        <w:tab/>
+        <w:t>[K(x, y)] and the product is integrated between suitable limits.</w:t>
       </w:r>
       <w:bookmarkStart w:id="0" w:name="_GoBack"/>
       <w:bookmarkEnd w:id="0"/>

</xml_diff>